<commit_message>
cập nhật lại báo cáo
</commit_message>
<xml_diff>
--- a/thesis/doc/TKWQLPT_BaoCao_DACSN_NguyenDangKhoi_110123117.docx
+++ b/thesis/doc/TKWQLPT_BaoCao_DACSN_NguyenDangKhoi_110123117.docx
@@ -86,7 +86,7 @@
           <w:lang w:eastAsia="vi-VN"/>
         </w:rPr>
         <w:drawing>
-          <wp:inline distT="0" distB="0" distL="0" distR="0" wp14:anchorId="449D37F3" wp14:editId="1F6F4D88">
+          <wp:inline distT="0" distB="0" distL="0" distR="0" wp14:anchorId="449D37F3" wp14:editId="2C96F179">
             <wp:extent cx="914400" cy="892810"/>
             <wp:effectExtent l="0" t="0" r="0" b="2540"/>
             <wp:docPr id="1951885252" name="Picture 1"/>
@@ -197,6 +197,9 @@
     <w:p>
       <w:pPr>
         <w:pStyle w:val="Bngbiu"/>
+        <w:rPr>
+          <w:lang w:val="en-US"/>
+        </w:rPr>
       </w:pPr>
     </w:p>
     <w:p>
@@ -550,7 +553,7 @@
           <w:lang w:eastAsia="vi-VN"/>
         </w:rPr>
         <w:drawing>
-          <wp:inline distT="0" distB="0" distL="0" distR="0" wp14:anchorId="75C1F63E" wp14:editId="7715EE99">
+          <wp:inline distT="0" distB="0" distL="0" distR="0" wp14:anchorId="75C1F63E" wp14:editId="5ED50112">
             <wp:extent cx="914400" cy="892810"/>
             <wp:effectExtent l="0" t="0" r="0" b="2540"/>
             <wp:docPr id="1519735461" name="Picture 1"/>
@@ -9413,7 +9416,7 @@
         <w:rPr>
           <w:rFonts w:asciiTheme="minorHAnsi" w:eastAsiaTheme="minorEastAsia" w:hAnsiTheme="minorHAnsi"/>
           <w:bCs w:val="0"/>
-          <w:iCs w:val="0"/>
+          <w:i/>
           <w:sz w:val="24"/>
         </w:rPr>
       </w:pPr>
@@ -9441,46 +9444,54 @@
         <w:r>
           <w:rPr>
             <w:rStyle w:val="Hyperlink"/>
+            <w:i/>
           </w:rPr>
           <w:t>Bảng 1. Người dùng</w:t>
         </w:r>
         <w:r>
           <w:rPr>
+            <w:i/>
             <w:webHidden/>
           </w:rPr>
           <w:tab/>
         </w:r>
         <w:r>
           <w:rPr>
+            <w:i/>
             <w:webHidden/>
           </w:rPr>
           <w:fldChar w:fldCharType="begin"/>
         </w:r>
         <w:r>
           <w:rPr>
+            <w:i/>
             <w:webHidden/>
           </w:rPr>
           <w:instrText xml:space="preserve"> PAGEREF _Toc218159305 \h </w:instrText>
         </w:r>
         <w:r>
           <w:rPr>
-            <w:webHidden/>
-          </w:rPr>
-        </w:r>
-        <w:r>
-          <w:rPr>
+            <w:i/>
+            <w:webHidden/>
+          </w:rPr>
+        </w:r>
+        <w:r>
+          <w:rPr>
+            <w:i/>
             <w:webHidden/>
           </w:rPr>
           <w:fldChar w:fldCharType="separate"/>
         </w:r>
         <w:r>
           <w:rPr>
+            <w:i/>
             <w:webHidden/>
           </w:rPr>
           <w:t>20</w:t>
         </w:r>
         <w:r>
           <w:rPr>
+            <w:i/>
             <w:webHidden/>
           </w:rPr>
           <w:fldChar w:fldCharType="end"/>
@@ -9493,7 +9504,7 @@
         <w:rPr>
           <w:rFonts w:asciiTheme="minorHAnsi" w:eastAsiaTheme="minorEastAsia" w:hAnsiTheme="minorHAnsi"/>
           <w:bCs w:val="0"/>
-          <w:iCs w:val="0"/>
+          <w:i/>
           <w:sz w:val="24"/>
         </w:rPr>
       </w:pPr>
@@ -9501,46 +9512,54 @@
         <w:r>
           <w:rPr>
             <w:rStyle w:val="Hyperlink"/>
+            <w:i/>
           </w:rPr>
           <w:t>Bảng 2. Phòng trọ</w:t>
         </w:r>
         <w:r>
           <w:rPr>
+            <w:i/>
             <w:webHidden/>
           </w:rPr>
           <w:tab/>
         </w:r>
         <w:r>
           <w:rPr>
+            <w:i/>
             <w:webHidden/>
           </w:rPr>
           <w:fldChar w:fldCharType="begin"/>
         </w:r>
         <w:r>
           <w:rPr>
+            <w:i/>
             <w:webHidden/>
           </w:rPr>
           <w:instrText xml:space="preserve"> PAGEREF _Toc218159306 \h </w:instrText>
         </w:r>
         <w:r>
           <w:rPr>
-            <w:webHidden/>
-          </w:rPr>
-        </w:r>
-        <w:r>
-          <w:rPr>
+            <w:i/>
+            <w:webHidden/>
+          </w:rPr>
+        </w:r>
+        <w:r>
+          <w:rPr>
+            <w:i/>
             <w:webHidden/>
           </w:rPr>
           <w:fldChar w:fldCharType="separate"/>
         </w:r>
         <w:r>
           <w:rPr>
+            <w:i/>
             <w:webHidden/>
           </w:rPr>
           <w:t>21</w:t>
         </w:r>
         <w:r>
           <w:rPr>
+            <w:i/>
             <w:webHidden/>
           </w:rPr>
           <w:fldChar w:fldCharType="end"/>
@@ -9553,7 +9572,7 @@
         <w:rPr>
           <w:rFonts w:asciiTheme="minorHAnsi" w:eastAsiaTheme="minorEastAsia" w:hAnsiTheme="minorHAnsi"/>
           <w:bCs w:val="0"/>
-          <w:iCs w:val="0"/>
+          <w:i/>
           <w:sz w:val="24"/>
         </w:rPr>
       </w:pPr>
@@ -9561,46 +9580,54 @@
         <w:r>
           <w:rPr>
             <w:rStyle w:val="Hyperlink"/>
+            <w:i/>
           </w:rPr>
           <w:t>Bảng 3. Hóa đơn</w:t>
         </w:r>
         <w:r>
           <w:rPr>
+            <w:i/>
             <w:webHidden/>
           </w:rPr>
           <w:tab/>
         </w:r>
         <w:r>
           <w:rPr>
+            <w:i/>
             <w:webHidden/>
           </w:rPr>
           <w:fldChar w:fldCharType="begin"/>
         </w:r>
         <w:r>
           <w:rPr>
+            <w:i/>
             <w:webHidden/>
           </w:rPr>
           <w:instrText xml:space="preserve"> PAGEREF _Toc218159307 \h </w:instrText>
         </w:r>
         <w:r>
           <w:rPr>
-            <w:webHidden/>
-          </w:rPr>
-        </w:r>
-        <w:r>
-          <w:rPr>
+            <w:i/>
+            <w:webHidden/>
+          </w:rPr>
+        </w:r>
+        <w:r>
+          <w:rPr>
+            <w:i/>
             <w:webHidden/>
           </w:rPr>
           <w:fldChar w:fldCharType="separate"/>
         </w:r>
         <w:r>
           <w:rPr>
+            <w:i/>
             <w:webHidden/>
           </w:rPr>
           <w:t>23</w:t>
         </w:r>
         <w:r>
           <w:rPr>
+            <w:i/>
             <w:webHidden/>
           </w:rPr>
           <w:fldChar w:fldCharType="end"/>
@@ -9613,7 +9640,7 @@
         <w:rPr>
           <w:rFonts w:asciiTheme="minorHAnsi" w:eastAsiaTheme="minorEastAsia" w:hAnsiTheme="minorHAnsi"/>
           <w:bCs w:val="0"/>
-          <w:iCs w:val="0"/>
+          <w:i/>
           <w:sz w:val="24"/>
         </w:rPr>
       </w:pPr>
@@ -9621,46 +9648,54 @@
         <w:r>
           <w:rPr>
             <w:rStyle w:val="Hyperlink"/>
+            <w:i/>
           </w:rPr>
           <w:t>Bảng 4. Lịch sử thuê</w:t>
         </w:r>
         <w:r>
           <w:rPr>
+            <w:i/>
             <w:webHidden/>
           </w:rPr>
           <w:tab/>
         </w:r>
         <w:r>
           <w:rPr>
+            <w:i/>
             <w:webHidden/>
           </w:rPr>
           <w:fldChar w:fldCharType="begin"/>
         </w:r>
         <w:r>
           <w:rPr>
+            <w:i/>
             <w:webHidden/>
           </w:rPr>
           <w:instrText xml:space="preserve"> PAGEREF _Toc218159308 \h </w:instrText>
         </w:r>
         <w:r>
           <w:rPr>
-            <w:webHidden/>
-          </w:rPr>
-        </w:r>
-        <w:r>
-          <w:rPr>
+            <w:i/>
+            <w:webHidden/>
+          </w:rPr>
+        </w:r>
+        <w:r>
+          <w:rPr>
+            <w:i/>
             <w:webHidden/>
           </w:rPr>
           <w:fldChar w:fldCharType="separate"/>
         </w:r>
         <w:r>
           <w:rPr>
+            <w:i/>
             <w:webHidden/>
           </w:rPr>
           <w:t>24</w:t>
         </w:r>
         <w:r>
           <w:rPr>
+            <w:i/>
             <w:webHidden/>
           </w:rPr>
           <w:fldChar w:fldCharType="end"/>
@@ -9673,7 +9708,7 @@
         <w:rPr>
           <w:rFonts w:asciiTheme="minorHAnsi" w:eastAsiaTheme="minorEastAsia" w:hAnsiTheme="minorHAnsi"/>
           <w:bCs w:val="0"/>
-          <w:iCs w:val="0"/>
+          <w:i/>
           <w:sz w:val="24"/>
         </w:rPr>
       </w:pPr>
@@ -9681,46 +9716,54 @@
         <w:r>
           <w:rPr>
             <w:rStyle w:val="Hyperlink"/>
+            <w:i/>
           </w:rPr>
           <w:t>Bảng 5. Liên hệ</w:t>
         </w:r>
         <w:r>
           <w:rPr>
+            <w:i/>
             <w:webHidden/>
           </w:rPr>
           <w:tab/>
         </w:r>
         <w:r>
           <w:rPr>
+            <w:i/>
             <w:webHidden/>
           </w:rPr>
           <w:fldChar w:fldCharType="begin"/>
         </w:r>
         <w:r>
           <w:rPr>
+            <w:i/>
             <w:webHidden/>
           </w:rPr>
           <w:instrText xml:space="preserve"> PAGEREF _Toc218159309 \h </w:instrText>
         </w:r>
         <w:r>
           <w:rPr>
-            <w:webHidden/>
-          </w:rPr>
-        </w:r>
-        <w:r>
-          <w:rPr>
+            <w:i/>
+            <w:webHidden/>
+          </w:rPr>
+        </w:r>
+        <w:r>
+          <w:rPr>
+            <w:i/>
             <w:webHidden/>
           </w:rPr>
           <w:fldChar w:fldCharType="separate"/>
         </w:r>
         <w:r>
           <w:rPr>
+            <w:i/>
             <w:webHidden/>
           </w:rPr>
           <w:t>25</w:t>
         </w:r>
         <w:r>
           <w:rPr>
+            <w:i/>
             <w:webHidden/>
           </w:rPr>
           <w:fldChar w:fldCharType="end"/>
@@ -9733,7 +9776,7 @@
         <w:rPr>
           <w:rFonts w:asciiTheme="minorHAnsi" w:eastAsiaTheme="minorEastAsia" w:hAnsiTheme="minorHAnsi"/>
           <w:bCs w:val="0"/>
-          <w:iCs w:val="0"/>
+          <w:i/>
           <w:sz w:val="24"/>
         </w:rPr>
       </w:pPr>
@@ -9741,46 +9784,54 @@
         <w:r>
           <w:rPr>
             <w:rStyle w:val="Hyperlink"/>
+            <w:i/>
           </w:rPr>
           <w:t>Bảng 6. Thanh toán</w:t>
         </w:r>
         <w:r>
           <w:rPr>
+            <w:i/>
             <w:webHidden/>
           </w:rPr>
           <w:tab/>
         </w:r>
         <w:r>
           <w:rPr>
+            <w:i/>
             <w:webHidden/>
           </w:rPr>
           <w:fldChar w:fldCharType="begin"/>
         </w:r>
         <w:r>
           <w:rPr>
+            <w:i/>
             <w:webHidden/>
           </w:rPr>
           <w:instrText xml:space="preserve"> PAGEREF _Toc218159310 \h </w:instrText>
         </w:r>
         <w:r>
           <w:rPr>
-            <w:webHidden/>
-          </w:rPr>
-        </w:r>
-        <w:r>
-          <w:rPr>
+            <w:i/>
+            <w:webHidden/>
+          </w:rPr>
+        </w:r>
+        <w:r>
+          <w:rPr>
+            <w:i/>
             <w:webHidden/>
           </w:rPr>
           <w:fldChar w:fldCharType="separate"/>
         </w:r>
         <w:r>
           <w:rPr>
+            <w:i/>
             <w:webHidden/>
           </w:rPr>
           <w:t>25</w:t>
         </w:r>
         <w:r>
           <w:rPr>
+            <w:i/>
             <w:webHidden/>
           </w:rPr>
           <w:fldChar w:fldCharType="end"/>
@@ -9793,7 +9844,7 @@
         <w:rPr>
           <w:rFonts w:asciiTheme="minorHAnsi" w:eastAsiaTheme="minorEastAsia" w:hAnsiTheme="minorHAnsi"/>
           <w:bCs w:val="0"/>
-          <w:iCs w:val="0"/>
+          <w:i/>
           <w:sz w:val="24"/>
         </w:rPr>
       </w:pPr>
@@ -9801,46 +9852,54 @@
         <w:r>
           <w:rPr>
             <w:rStyle w:val="Hyperlink"/>
+            <w:i/>
           </w:rPr>
           <w:t>Bảng 7. Ràng buộc UNIQUE</w:t>
         </w:r>
         <w:r>
           <w:rPr>
+            <w:i/>
             <w:webHidden/>
           </w:rPr>
           <w:tab/>
         </w:r>
         <w:r>
           <w:rPr>
+            <w:i/>
             <w:webHidden/>
           </w:rPr>
           <w:fldChar w:fldCharType="begin"/>
         </w:r>
         <w:r>
           <w:rPr>
+            <w:i/>
             <w:webHidden/>
           </w:rPr>
           <w:instrText xml:space="preserve"> PAGEREF _Toc218159311 \h </w:instrText>
         </w:r>
         <w:r>
           <w:rPr>
-            <w:webHidden/>
-          </w:rPr>
-        </w:r>
-        <w:r>
-          <w:rPr>
+            <w:i/>
+            <w:webHidden/>
+          </w:rPr>
+        </w:r>
+        <w:r>
+          <w:rPr>
+            <w:i/>
             <w:webHidden/>
           </w:rPr>
           <w:fldChar w:fldCharType="separate"/>
         </w:r>
         <w:r>
           <w:rPr>
+            <w:i/>
             <w:webHidden/>
           </w:rPr>
           <w:t>27</w:t>
         </w:r>
         <w:r>
           <w:rPr>
+            <w:i/>
             <w:webHidden/>
           </w:rPr>
           <w:fldChar w:fldCharType="end"/>
@@ -9853,7 +9912,7 @@
         <w:rPr>
           <w:rFonts w:asciiTheme="minorHAnsi" w:eastAsiaTheme="minorEastAsia" w:hAnsiTheme="minorHAnsi"/>
           <w:bCs w:val="0"/>
-          <w:iCs w:val="0"/>
+          <w:i/>
           <w:sz w:val="24"/>
         </w:rPr>
       </w:pPr>
@@ -9861,46 +9920,54 @@
         <w:r>
           <w:rPr>
             <w:rStyle w:val="Hyperlink"/>
+            <w:i/>
           </w:rPr>
           <w:t>Bảng 8: Ràng buộc GENERATED</w:t>
         </w:r>
         <w:r>
           <w:rPr>
+            <w:i/>
             <w:webHidden/>
           </w:rPr>
           <w:tab/>
         </w:r>
         <w:r>
           <w:rPr>
+            <w:i/>
             <w:webHidden/>
           </w:rPr>
           <w:fldChar w:fldCharType="begin"/>
         </w:r>
         <w:r>
           <w:rPr>
+            <w:i/>
             <w:webHidden/>
           </w:rPr>
           <w:instrText xml:space="preserve"> PAGEREF _Toc218159312 \h </w:instrText>
         </w:r>
         <w:r>
           <w:rPr>
-            <w:webHidden/>
-          </w:rPr>
-        </w:r>
-        <w:r>
-          <w:rPr>
+            <w:i/>
+            <w:webHidden/>
+          </w:rPr>
+        </w:r>
+        <w:r>
+          <w:rPr>
+            <w:i/>
             <w:webHidden/>
           </w:rPr>
           <w:fldChar w:fldCharType="separate"/>
         </w:r>
         <w:r>
           <w:rPr>
+            <w:i/>
             <w:webHidden/>
           </w:rPr>
           <w:t>28</w:t>
         </w:r>
         <w:r>
           <w:rPr>
+            <w:i/>
             <w:webHidden/>
           </w:rPr>
           <w:fldChar w:fldCharType="end"/>
@@ -9913,7 +9980,7 @@
         <w:rPr>
           <w:rFonts w:asciiTheme="minorHAnsi" w:eastAsiaTheme="minorEastAsia" w:hAnsiTheme="minorHAnsi"/>
           <w:bCs w:val="0"/>
-          <w:iCs w:val="0"/>
+          <w:i/>
           <w:sz w:val="24"/>
         </w:rPr>
       </w:pPr>
@@ -9921,46 +9988,54 @@
         <w:r>
           <w:rPr>
             <w:rStyle w:val="Hyperlink"/>
+            <w:i/>
           </w:rPr>
           <w:t>Bảng 9. Ràng buộc ENUM</w:t>
         </w:r>
         <w:r>
           <w:rPr>
+            <w:i/>
             <w:webHidden/>
           </w:rPr>
           <w:tab/>
         </w:r>
         <w:r>
           <w:rPr>
+            <w:i/>
             <w:webHidden/>
           </w:rPr>
           <w:fldChar w:fldCharType="begin"/>
         </w:r>
         <w:r>
           <w:rPr>
+            <w:i/>
             <w:webHidden/>
           </w:rPr>
           <w:instrText xml:space="preserve"> PAGEREF _Toc218159313 \h </w:instrText>
         </w:r>
         <w:r>
           <w:rPr>
-            <w:webHidden/>
-          </w:rPr>
-        </w:r>
-        <w:r>
-          <w:rPr>
+            <w:i/>
+            <w:webHidden/>
+          </w:rPr>
+        </w:r>
+        <w:r>
+          <w:rPr>
+            <w:i/>
             <w:webHidden/>
           </w:rPr>
           <w:fldChar w:fldCharType="separate"/>
         </w:r>
         <w:r>
           <w:rPr>
+            <w:i/>
             <w:webHidden/>
           </w:rPr>
           <w:t>28</w:t>
         </w:r>
         <w:r>
           <w:rPr>
+            <w:i/>
             <w:webHidden/>
           </w:rPr>
           <w:fldChar w:fldCharType="end"/>
@@ -10406,7 +10481,7 @@
                 <w:rFonts w:cs="Times New Roman"/>
                 <w:szCs w:val="26"/>
               </w:rPr>
-              <w:t>Primary Key / Foreign Key</w:t>
+              <w:t>Primary Key/ Foreign Key</w:t>
             </w:r>
           </w:p>
         </w:tc>
@@ -11660,7 +11735,13 @@
         <w:ind w:firstLine="720"/>
       </w:pPr>
       <w:r>
-        <w:t xml:space="preserve">Xuất phát từ những thực tế đó, việc xây dựng 1 hệ thống </w:t>
+        <w:t xml:space="preserve">Xuất phát từ những thực tế đó, việc xây dựng </w:t>
+      </w:r>
+      <w:r>
+        <w:t>một</w:t>
+      </w:r>
+      <w:r>
+        <w:t xml:space="preserve"> hệ thống </w:t>
       </w:r>
       <w:r>
         <w:t>W</w:t>
@@ -11672,7 +11753,13 @@
         <w:t xml:space="preserve">nhà </w:t>
       </w:r>
       <w:r>
-        <w:t>trọ trong công việc quản lý, đồng thời cũng giúp cho người thuê tiếp cận thông tin dễ dàng hơn.</w:t>
+        <w:t xml:space="preserve">trọ trong công việc quản lý, đồng thời cũng giúp cho người thuê tiếp cận thông tin </w:t>
+      </w:r>
+      <w:r>
+        <w:t xml:space="preserve">một cách thuận lợi và </w:t>
+      </w:r>
+      <w:r>
+        <w:t>dễ dàng hơn.</w:t>
       </w:r>
     </w:p>
     <w:p>
@@ -11821,6 +11908,7 @@
         <w:rPr>
           <w:lang w:val="vi-VN"/>
         </w:rPr>
+        <w:lastRenderedPageBreak/>
         <w:t xml:space="preserve">- </w:t>
       </w:r>
       <w:r>
@@ -11847,7 +11935,6 @@
         <w:rPr>
           <w:lang w:val="vi-VN"/>
         </w:rPr>
-        <w:lastRenderedPageBreak/>
         <w:t xml:space="preserve">- </w:t>
       </w:r>
       <w:r>
@@ -12169,7 +12256,7 @@
         <w:rPr>
           <w:lang w:val="vi-VN"/>
         </w:rPr>
-        <w:t>Thiết kế sơ đồ hoạt động và viết cơ sở dữ liệu cho hệ thống</w:t>
+        <w:t xml:space="preserve">Thiết kế sơ đồ hoạt động </w:t>
       </w:r>
     </w:p>
     <w:p>
@@ -12187,7 +12274,13 @@
         <w:rPr>
           <w:lang w:val="vi-VN"/>
         </w:rPr>
-        <w:t>Lập trình kết nối đến cơ sở dữ liệu</w:t>
+        <w:t>V</w:t>
+      </w:r>
+      <w:r>
+        <w:rPr>
+          <w:lang w:val="vi-VN"/>
+        </w:rPr>
+        <w:t>iết cơ sở dữ liệu cho hệ thống</w:t>
       </w:r>
     </w:p>
     <w:p>
@@ -12205,25 +12298,7 @@
         <w:rPr>
           <w:lang w:val="vi-VN"/>
         </w:rPr>
-        <w:t xml:space="preserve">Viết </w:t>
-      </w:r>
-      <w:r>
-        <w:rPr>
-          <w:lang w:val="vi-VN"/>
-        </w:rPr>
-        <w:t>giao diện</w:t>
-      </w:r>
-      <w:r>
-        <w:rPr>
-          <w:lang w:val="vi-VN"/>
-        </w:rPr>
-        <w:t xml:space="preserve"> cho hệ thống và </w:t>
-      </w:r>
-      <w:r>
-        <w:rPr>
-          <w:lang w:val="vi-VN"/>
-        </w:rPr>
-        <w:t>xử lý các chức năng</w:t>
+        <w:t>Lập trình kết nối đến cơ sở dữ liệu</w:t>
       </w:r>
     </w:p>
     <w:p>
@@ -12241,7 +12316,25 @@
         <w:rPr>
           <w:lang w:val="vi-VN"/>
         </w:rPr>
-        <w:t xml:space="preserve">Kiểm thử và đánh giá </w:t>
+        <w:t xml:space="preserve">Viết </w:t>
+      </w:r>
+      <w:r>
+        <w:rPr>
+          <w:lang w:val="vi-VN"/>
+        </w:rPr>
+        <w:t>giao diện</w:t>
+      </w:r>
+      <w:r>
+        <w:rPr>
+          <w:lang w:val="vi-VN"/>
+        </w:rPr>
+        <w:t xml:space="preserve"> cho hệ thống và </w:t>
+      </w:r>
+      <w:r>
+        <w:rPr>
+          <w:lang w:val="vi-VN"/>
+        </w:rPr>
+        <w:t>xử lý các chức năng</w:t>
       </w:r>
     </w:p>
     <w:p>
@@ -12259,6 +12352,25 @@
         <w:rPr>
           <w:lang w:val="vi-VN"/>
         </w:rPr>
+        <w:lastRenderedPageBreak/>
+        <w:t xml:space="preserve">Kiểm thử và đánh giá </w:t>
+      </w:r>
+    </w:p>
+    <w:p>
+      <w:pPr>
+        <w:pStyle w:val="ListParagraph"/>
+        <w:numPr>
+          <w:ilvl w:val="0"/>
+          <w:numId w:val="43"/>
+        </w:numPr>
+        <w:rPr>
+          <w:lang w:val="vi-VN"/>
+        </w:rPr>
+      </w:pPr>
+      <w:r>
+        <w:rPr>
+          <w:lang w:val="vi-VN"/>
+        </w:rPr>
         <w:t>Hoàn thiện và hướng phát triển thêm</w:t>
       </w:r>
     </w:p>
@@ -12274,7 +12386,6 @@
         <w:rPr>
           <w:lang w:val="vi-VN"/>
         </w:rPr>
-        <w:lastRenderedPageBreak/>
         <w:t>Ý nghĩa khoa học và thực tiễn</w:t>
       </w:r>
       <w:bookmarkEnd w:id="13"/>
@@ -12576,24 +12687,6 @@
         <w:rPr>
           <w:rFonts w:cs="Times New Roman"/>
           <w:bCs/>
-          <w:szCs w:val="26"/>
-          <w:lang w:val="vi-VN"/>
-        </w:rPr>
-      </w:pPr>
-    </w:p>
-    <w:p>
-      <w:pPr>
-        <w:rPr>
-          <w:rFonts w:cs="Times New Roman"/>
-          <w:szCs w:val="26"/>
-          <w:lang w:val="vi-VN"/>
-        </w:rPr>
-      </w:pPr>
-    </w:p>
-    <w:p>
-      <w:pPr>
-        <w:rPr>
-          <w:rFonts w:cs="Times New Roman"/>
           <w:szCs w:val="26"/>
           <w:lang w:val="vi-VN"/>
         </w:rPr>
@@ -14231,10 +14324,10 @@
           <w:noProof/>
         </w:rPr>
         <w:drawing>
-          <wp:inline distT="0" distB="0" distL="0" distR="0" wp14:anchorId="625CF3C4" wp14:editId="539A23E1">
-            <wp:extent cx="5580380" cy="3201670"/>
+          <wp:inline distT="0" distB="0" distL="0" distR="0" wp14:anchorId="607FB43A" wp14:editId="361CC7C7">
+            <wp:extent cx="5580380" cy="3547534"/>
             <wp:effectExtent l="0" t="0" r="1270" b="0"/>
-            <wp:docPr id="1968956813" name="Picture 4"/>
+            <wp:docPr id="1294991841" name="Picture 3"/>
             <wp:cNvGraphicFramePr>
               <a:graphicFrameLocks xmlns:a="http://schemas.openxmlformats.org/drawingml/2006/main" noChangeAspect="1"/>
             </wp:cNvGraphicFramePr>
@@ -14242,7 +14335,7 @@
               <a:graphicData uri="http://schemas.openxmlformats.org/drawingml/2006/picture">
                 <pic:pic xmlns:pic="http://schemas.openxmlformats.org/drawingml/2006/picture">
                   <pic:nvPicPr>
-                    <pic:cNvPr id="1968956813" name="Picture 1968956813"/>
+                    <pic:cNvPr id="1294991841" name="Picture 1294991841"/>
                     <pic:cNvPicPr/>
                   </pic:nvPicPr>
                   <pic:blipFill>
@@ -14260,7 +14353,7 @@
                   <pic:spPr>
                     <a:xfrm>
                       <a:off x="0" y="0"/>
-                      <a:ext cx="5580380" cy="3201670"/>
+                      <a:ext cx="5585265" cy="3550639"/>
                     </a:xfrm>
                     <a:prstGeom prst="rect">
                       <a:avLst/>
@@ -14291,11 +14384,6 @@
         <w:t>Sơ đồ hoạt động hệ thống quản lý phòng trọ</w:t>
       </w:r>
       <w:bookmarkEnd w:id="35"/>
-    </w:p>
-    <w:p>
-      <w:pPr>
-        <w:pStyle w:val="HinhAnh"/>
-      </w:pPr>
     </w:p>
     <w:p>
       <w:pPr>
@@ -22708,7 +22796,18 @@
             <w:shd w:val="clear" w:color="auto" w:fill="E7E6E6" w:themeFill="background2"/>
           </w:tcPr>
           <w:p>
-            <w:r>
+            <w:pPr>
+              <w:jc w:val="center"/>
+              <w:rPr>
+                <w:b/>
+                <w:bCs/>
+              </w:rPr>
+            </w:pPr>
+            <w:r>
+              <w:rPr>
+                <w:b/>
+                <w:bCs/>
+              </w:rPr>
               <w:t>Cột</w:t>
             </w:r>
           </w:p>
@@ -22719,7 +22818,18 @@
             <w:shd w:val="clear" w:color="auto" w:fill="E7E6E6" w:themeFill="background2"/>
           </w:tcPr>
           <w:p>
-            <w:r>
+            <w:pPr>
+              <w:jc w:val="center"/>
+              <w:rPr>
+                <w:b/>
+                <w:bCs/>
+              </w:rPr>
+            </w:pPr>
+            <w:r>
+              <w:rPr>
+                <w:b/>
+                <w:bCs/>
+              </w:rPr>
               <w:t>Công thức</w:t>
             </w:r>
           </w:p>
@@ -22730,7 +22840,18 @@
             <w:shd w:val="clear" w:color="auto" w:fill="E7E6E6" w:themeFill="background2"/>
           </w:tcPr>
           <w:p>
-            <w:r>
+            <w:pPr>
+              <w:jc w:val="center"/>
+              <w:rPr>
+                <w:b/>
+                <w:bCs/>
+              </w:rPr>
+            </w:pPr>
+            <w:r>
+              <w:rPr>
+                <w:b/>
+                <w:bCs/>
+              </w:rPr>
               <w:t>Ý nghĩa</w:t>
             </w:r>
           </w:p>
@@ -22784,8 +22905,24 @@
             <w:tcW w:w="3969" w:type="dxa"/>
           </w:tcPr>
           <w:p>
-            <w:r>
-              <w:t>tien_phong + tien_dien + tien_nuoc + phi_khac</w:t>
+            <w:pPr>
+              <w:rPr>
+                <w:lang w:val="fr-FR"/>
+              </w:rPr>
+            </w:pPr>
+            <w:proofErr w:type="gramStart"/>
+            <w:r>
+              <w:rPr>
+                <w:lang w:val="fr-FR"/>
+              </w:rPr>
+              <w:t>tien</w:t>
+            </w:r>
+            <w:proofErr w:type="gramEnd"/>
+            <w:r>
+              <w:rPr>
+                <w:lang w:val="fr-FR"/>
+              </w:rPr>
+              <w:t>_phong + tien_dien + tien_nuoc + phi_khac</w:t>
             </w:r>
           </w:p>
         </w:tc>
@@ -26763,18 +26900,90 @@
         </w:rPr>
       </w:pPr>
     </w:p>
-    <w:p/>
-    <w:p/>
-    <w:p/>
-    <w:p/>
-    <w:p/>
-    <w:p/>
-    <w:p/>
-    <w:p/>
-    <w:p/>
-    <w:p/>
-    <w:p/>
-    <w:p/>
+    <w:p>
+      <w:pPr>
+        <w:rPr>
+          <w:lang w:val="vi-VN"/>
+        </w:rPr>
+      </w:pPr>
+    </w:p>
+    <w:p>
+      <w:pPr>
+        <w:rPr>
+          <w:lang w:val="vi-VN"/>
+        </w:rPr>
+      </w:pPr>
+    </w:p>
+    <w:p>
+      <w:pPr>
+        <w:rPr>
+          <w:lang w:val="vi-VN"/>
+        </w:rPr>
+      </w:pPr>
+    </w:p>
+    <w:p>
+      <w:pPr>
+        <w:rPr>
+          <w:lang w:val="vi-VN"/>
+        </w:rPr>
+      </w:pPr>
+    </w:p>
+    <w:p>
+      <w:pPr>
+        <w:rPr>
+          <w:lang w:val="vi-VN"/>
+        </w:rPr>
+      </w:pPr>
+    </w:p>
+    <w:p>
+      <w:pPr>
+        <w:rPr>
+          <w:lang w:val="vi-VN"/>
+        </w:rPr>
+      </w:pPr>
+    </w:p>
+    <w:p>
+      <w:pPr>
+        <w:rPr>
+          <w:lang w:val="vi-VN"/>
+        </w:rPr>
+      </w:pPr>
+    </w:p>
+    <w:p>
+      <w:pPr>
+        <w:rPr>
+          <w:lang w:val="vi-VN"/>
+        </w:rPr>
+      </w:pPr>
+    </w:p>
+    <w:p>
+      <w:pPr>
+        <w:rPr>
+          <w:lang w:val="vi-VN"/>
+        </w:rPr>
+      </w:pPr>
+    </w:p>
+    <w:p>
+      <w:pPr>
+        <w:rPr>
+          <w:lang w:val="vi-VN"/>
+        </w:rPr>
+      </w:pPr>
+    </w:p>
+    <w:p>
+      <w:pPr>
+        <w:rPr>
+          <w:lang w:val="vi-VN"/>
+        </w:rPr>
+      </w:pPr>
+    </w:p>
+    <w:p>
+      <w:pPr>
+        <w:rPr>
+          <w:lang w:val="vi-VN"/>
+        </w:rPr>
+      </w:pPr>
+    </w:p>
     <w:p>
       <w:pPr>
         <w:pStyle w:val="A1"/>

</xml_diff>